<commit_message>
Adding lab 4 and lab 5 documents
</commit_message>
<xml_diff>
--- a/labs/lab-4.docx
+++ b/labs/lab-4.docx
@@ -73,6 +73,8 @@
         </w:rPr>
         <w:t>Lab #4</w:t>
       </w:r>
+      <w:bookmarkStart w:id="0" w:name="_GoBack"/>
+      <w:bookmarkEnd w:id="0"/>
     </w:p>
     <w:p>
       <w:pPr>
@@ -116,7 +118,25 @@
           <w:sz w:val="20"/>
           <w:szCs w:val="20"/>
         </w:rPr>
-        <w:t>There are four (4) steps that TCP servers go through to communicate. What are those steps, including the associated function calls (e.g., dosomething() )?</w:t>
+        <w:t xml:space="preserve">There are four (4) steps that TCP servers go through to communicate. What are those steps, including the associated function calls (e.g., </w:t>
+      </w:r>
+      <w:proofErr w:type="spellStart"/>
+      <w:r>
+        <w:rPr>
+          <w:rFonts w:ascii="Courier New" w:eastAsia="Times New Roman" w:hAnsi="Courier New" w:cs="Courier New"/>
+          <w:sz w:val="20"/>
+          <w:szCs w:val="20"/>
+        </w:rPr>
+        <w:t>dosomething</w:t>
+      </w:r>
+      <w:proofErr w:type="spellEnd"/>
+      <w:r>
+        <w:rPr>
+          <w:rFonts w:ascii="Courier New" w:eastAsia="Times New Roman" w:hAnsi="Courier New" w:cs="Courier New"/>
+          <w:sz w:val="20"/>
+          <w:szCs w:val="20"/>
+        </w:rPr>
+        <w:t>() )?</w:t>
       </w:r>
     </w:p>
     <w:p/>
@@ -184,15 +204,26 @@
         <w:t>s also have their associated parameters that them where to access and store information that either is being returned or is needed for the function</w:t>
       </w:r>
       <w:r>
-        <w:t>. One thing in particular that I found interesting is that you can specify the number of clients that can be in line to connect in the listen() call</w:t>
-      </w:r>
-      <w:bookmarkStart w:id="0" w:name="_GoBack"/>
-      <w:bookmarkEnd w:id="0"/>
-      <w:r>
-        <w:t xml:space="preserve"> </w:t>
-      </w:r>
-      <w:r>
-        <w:t xml:space="preserve"> (Stevens, Fenner, &amp; Rudoff., 2004).</w:t>
+        <w:t xml:space="preserve">. One thing in particular that I found interesting is that you can specify the number of clients that can be in line to connect in the listen() call </w:t>
+      </w:r>
+      <w:r>
+        <w:t xml:space="preserve"> (Stevens, </w:t>
+      </w:r>
+      <w:proofErr w:type="spellStart"/>
+      <w:r>
+        <w:t>Fenner</w:t>
+      </w:r>
+      <w:proofErr w:type="spellEnd"/>
+      <w:r>
+        <w:t xml:space="preserve">, &amp; </w:t>
+      </w:r>
+      <w:proofErr w:type="spellStart"/>
+      <w:r>
+        <w:t>Rudoff</w:t>
+      </w:r>
+      <w:proofErr w:type="spellEnd"/>
+      <w:r>
+        <w:t>., 2004).</w:t>
       </w:r>
     </w:p>
     <w:p>
@@ -216,7 +247,23 @@
         <w:jc w:val="both"/>
       </w:pPr>
       <w:r>
-        <w:t>Stevens, W. R., Fenner, B., &amp; Rudoff, A. M. (2004). Unix network programing (3</w:t>
+        <w:t xml:space="preserve">Stevens, W. R., </w:t>
+      </w:r>
+      <w:proofErr w:type="spellStart"/>
+      <w:r>
+        <w:t>Fenner</w:t>
+      </w:r>
+      <w:proofErr w:type="spellEnd"/>
+      <w:r>
+        <w:t xml:space="preserve">, B., &amp; </w:t>
+      </w:r>
+      <w:proofErr w:type="spellStart"/>
+      <w:r>
+        <w:t>Rudoff</w:t>
+      </w:r>
+      <w:proofErr w:type="spellEnd"/>
+      <w:r>
+        <w:t>, A. M. (2004). Unix network programing (3</w:t>
       </w:r>
       <w:r>
         <w:rPr>

</xml_diff>